<commit_message>
S0 - Add checkbox
</commit_message>
<xml_diff>
--- a/Sprint0/449Sprint0Doc.docx
+++ b/Sprint0/449Sprint0Doc.docx
@@ -11,6 +11,46 @@
           <w:bCs/>
         </w:rPr>
       </w:pPr>
+      <w:r>
+        <w:rPr>
+          <w:rFonts w:ascii="Times New Roman" w:hAnsi="Times New Roman" w:cs="Times New Roman"/>
+          <w:b/>
+          <w:bCs/>
+        </w:rPr>
+        <w:t xml:space="preserve">GITHUB REPO: </w:t>
+      </w:r>
+      <w:hyperlink r:id="rId5" w:history="1">
+        <w:r>
+          <w:rPr>
+            <w:rStyle w:val="Hyperlink"/>
+            <w:rFonts w:ascii="Times New Roman" w:hAnsi="Times New Roman" w:cs="Times New Roman"/>
+            <w:b/>
+            <w:bCs/>
+            <w:color w:val="auto"/>
+          </w:rPr>
+          <w:t>phucv</w:t>
+        </w:r>
+        <w:r>
+          <w:rPr>
+            <w:rStyle w:val="Hyperlink"/>
+            <w:rFonts w:ascii="Times New Roman" w:hAnsi="Times New Roman" w:cs="Times New Roman"/>
+            <w:b/>
+            <w:bCs/>
+            <w:color w:val="auto"/>
+          </w:rPr>
+          <w:t>2</w:t>
+        </w:r>
+        <w:r>
+          <w:rPr>
+            <w:rStyle w:val="Hyperlink"/>
+            <w:rFonts w:ascii="Times New Roman" w:hAnsi="Times New Roman" w:cs="Times New Roman"/>
+            <w:b/>
+            <w:bCs/>
+            <w:color w:val="auto"/>
+          </w:rPr>
+          <w:t>376/449SOS_Game (github.com)</w:t>
+        </w:r>
+      </w:hyperlink>
     </w:p>
     <w:p>
       <w:pPr>
@@ -758,13 +798,27 @@
         </w:rPr>
         <w:t xml:space="preserve">Google Java Style Guide: </w:t>
       </w:r>
-      <w:hyperlink r:id="rId5" w:history="1">
+      <w:hyperlink r:id="rId6" w:history="1">
         <w:r>
           <w:rPr>
             <w:rStyle w:val="Hyperlink"/>
             <w:rFonts w:ascii="Times New Roman" w:hAnsi="Times New Roman" w:cs="Times New Roman"/>
           </w:rPr>
-          <w:t>https://google.github.io/styleguide/javaguide.html</w:t>
+          <w:t>https:</w:t>
+        </w:r>
+        <w:r>
+          <w:rPr>
+            <w:rStyle w:val="Hyperlink"/>
+            <w:rFonts w:ascii="Times New Roman" w:hAnsi="Times New Roman" w:cs="Times New Roman"/>
+          </w:rPr>
+          <w:t>/</w:t>
+        </w:r>
+        <w:r>
+          <w:rPr>
+            <w:rStyle w:val="Hyperlink"/>
+            <w:rFonts w:ascii="Times New Roman" w:hAnsi="Times New Roman" w:cs="Times New Roman"/>
+          </w:rPr>
+          <w:t>/google.github.io/styleguide/javaguide.html</w:t>
         </w:r>
       </w:hyperlink>
     </w:p>
@@ -809,7 +863,7 @@
         </w:rPr>
         <w:t xml:space="preserve"> </w:t>
       </w:r>
-      <w:hyperlink r:id="rId6" w:history="1">
+      <w:hyperlink r:id="rId7" w:history="1">
         <w:r>
           <w:rPr>
             <w:rStyle w:val="Hyperlink"/>
@@ -860,7 +914,7 @@
         </w:rPr>
         <w:t xml:space="preserve"> </w:t>
       </w:r>
-      <w:hyperlink r:id="rId7" w:history="1">
+      <w:hyperlink r:id="rId8" w:history="1">
         <w:r>
           <w:rPr>
             <w:rStyle w:val="Hyperlink"/>
@@ -971,6 +1025,7 @@
       <w:r>
         <w:rPr>
           <w:rFonts w:ascii="Times New Roman" w:hAnsi="Times New Roman" w:cs="Times New Roman"/>
+          <w:noProof/>
         </w:rPr>
         <w:drawing>
           <wp:inline distT="0" distB="0" distL="0" distR="0" wp14:anchorId="3685F587" wp14:editId="6022264C">
@@ -988,7 +1043,7 @@
                     <pic:cNvPicPr/>
                   </pic:nvPicPr>
                   <pic:blipFill>
-                    <a:blip r:embed="rId8"/>
+                    <a:blip r:embed="rId9"/>
                     <a:stretch>
                       <a:fillRect/>
                     </a:stretch>
@@ -1036,6 +1091,45 @@
         </w:rPr>
         <w:t xml:space="preserve">: </w:t>
       </w:r>
+      <w:hyperlink r:id="rId10" w:history="1">
+        <w:r>
+          <w:rPr>
+            <w:rStyle w:val="Hyperlink"/>
+            <w:rFonts w:ascii="Times New Roman" w:hAnsi="Times New Roman" w:cs="Times New Roman"/>
+          </w:rPr>
+          <w:t>449SOS_Gam</w:t>
+        </w:r>
+        <w:r>
+          <w:rPr>
+            <w:rStyle w:val="Hyperlink"/>
+            <w:rFonts w:ascii="Times New Roman" w:hAnsi="Times New Roman" w:cs="Times New Roman"/>
+          </w:rPr>
+          <w:t>e</w:t>
+        </w:r>
+        <w:r>
+          <w:rPr>
+            <w:rStyle w:val="Hyperlink"/>
+            <w:rFonts w:ascii="Times New Roman" w:hAnsi="Times New Roman" w:cs="Times New Roman"/>
+          </w:rPr>
+          <w:t>/Sprint0/</w:t>
+        </w:r>
+        <w:proofErr w:type="spellStart"/>
+        <w:r>
+          <w:rPr>
+            <w:rStyle w:val="Hyperlink"/>
+            <w:rFonts w:ascii="Times New Roman" w:hAnsi="Times New Roman" w:cs="Times New Roman"/>
+          </w:rPr>
+          <w:t>src</w:t>
+        </w:r>
+        <w:proofErr w:type="spellEnd"/>
+        <w:r>
+          <w:rPr>
+            <w:rStyle w:val="Hyperlink"/>
+            <w:rFonts w:ascii="Times New Roman" w:hAnsi="Times New Roman" w:cs="Times New Roman"/>
+          </w:rPr>
+          <w:t>/MainTest.java at main · phucv2376/449SOS_Game (github.com)</w:t>
+        </w:r>
+      </w:hyperlink>
     </w:p>
     <w:p>
       <w:pPr>
@@ -1069,6 +1163,10 @@
     <w:p>
       <w:pPr>
         <w:pStyle w:val="ListParagraph"/>
+        <w:numPr>
+          <w:ilvl w:val="0"/>
+          <w:numId w:val="8"/>
+        </w:numPr>
         <w:rPr>
           <w:rFonts w:ascii="Times New Roman" w:hAnsi="Times New Roman" w:cs="Times New Roman"/>
           <w:b/>
@@ -1080,6 +1178,15 @@
         <w:pStyle w:val="ListParagraph"/>
         <w:rPr>
           <w:rFonts w:ascii="Times New Roman" w:hAnsi="Times New Roman" w:cs="Times New Roman"/>
+          <w:b/>
+        </w:rPr>
+      </w:pPr>
+    </w:p>
+    <w:p>
+      <w:pPr>
+        <w:pStyle w:val="ListParagraph"/>
+        <w:rPr>
+          <w:rFonts w:ascii="Times New Roman" w:hAnsi="Times New Roman" w:cs="Times New Roman"/>
           <w:bCs/>
         </w:rPr>
       </w:pPr>
@@ -1088,7 +1195,6 @@
           <w:rFonts w:ascii="Times New Roman" w:hAnsi="Times New Roman" w:cs="Times New Roman"/>
           <w:bCs/>
         </w:rPr>
-        <w:lastRenderedPageBreak/>
         <w:t>Write a GUI program in the language you have chosen for your SOS project. The GUI</w:t>
       </w:r>
       <w:r>
@@ -1181,25 +1287,16 @@
           <w:bCs/>
         </w:rPr>
       </w:pPr>
-    </w:p>
-    <w:p>
-      <w:pPr>
-        <w:pStyle w:val="ListParagraph"/>
+      <w:r>
         <w:rPr>
           <w:rFonts w:ascii="Times New Roman" w:hAnsi="Times New Roman" w:cs="Times New Roman"/>
           <w:bCs/>
         </w:rPr>
-      </w:pPr>
-      <w:r>
-        <w:rPr>
-          <w:rFonts w:ascii="Times New Roman" w:hAnsi="Times New Roman" w:cs="Times New Roman"/>
-          <w:bCs/>
-        </w:rPr>
         <w:drawing>
-          <wp:inline distT="0" distB="0" distL="0" distR="0" wp14:anchorId="1645DB09" wp14:editId="4FD832D8">
-            <wp:extent cx="6272244" cy="3902149"/>
-            <wp:effectExtent l="0" t="0" r="1905" b="0"/>
-            <wp:docPr id="1533898429" name="Picture 1" descr="A screenshot of a game&#10;&#10;Description automatically generated"/>
+          <wp:inline distT="0" distB="0" distL="0" distR="0" wp14:anchorId="693506F6" wp14:editId="24F1FC49">
+            <wp:extent cx="6858000" cy="4432935"/>
+            <wp:effectExtent l="0" t="0" r="0" b="0"/>
+            <wp:docPr id="2007036219" name="Picture 1" descr="A screenshot of a computer&#10;&#10;Description automatically generated"/>
             <wp:cNvGraphicFramePr>
               <a:graphicFrameLocks xmlns:a="http://schemas.openxmlformats.org/drawingml/2006/main" noChangeAspect="1"/>
             </wp:cNvGraphicFramePr>
@@ -1207,11 +1304,11 @@
               <a:graphicData uri="http://schemas.openxmlformats.org/drawingml/2006/picture">
                 <pic:pic xmlns:pic="http://schemas.openxmlformats.org/drawingml/2006/picture">
                   <pic:nvPicPr>
-                    <pic:cNvPr id="1533898429" name="Picture 1" descr="A screenshot of a game&#10;&#10;Description automatically generated"/>
+                    <pic:cNvPr id="2007036219" name="Picture 1" descr="A screenshot of a computer&#10;&#10;Description automatically generated"/>
                     <pic:cNvPicPr/>
                   </pic:nvPicPr>
                   <pic:blipFill>
-                    <a:blip r:embed="rId9"/>
+                    <a:blip r:embed="rId11"/>
                     <a:stretch>
                       <a:fillRect/>
                     </a:stretch>
@@ -1219,7 +1316,7 @@
                   <pic:spPr>
                     <a:xfrm>
                       <a:off x="0" y="0"/>
-                      <a:ext cx="6291061" cy="3913856"/>
+                      <a:ext cx="6858000" cy="4432935"/>
                     </a:xfrm>
                     <a:prstGeom prst="rect">
                       <a:avLst/>
@@ -1263,6 +1360,34 @@
         </w:rPr>
         <w:t xml:space="preserve">Source code found at: </w:t>
       </w:r>
+      <w:hyperlink r:id="rId12" w:history="1">
+        <w:r>
+          <w:rPr>
+            <w:rStyle w:val="Hyperlink"/>
+            <w:rFonts w:ascii="Times New Roman" w:hAnsi="Times New Roman" w:cs="Times New Roman"/>
+            <w:bCs/>
+          </w:rPr>
+          <w:t>449SOS_Game/Sprint0/</w:t>
+        </w:r>
+        <w:proofErr w:type="spellStart"/>
+        <w:r>
+          <w:rPr>
+            <w:rStyle w:val="Hyperlink"/>
+            <w:rFonts w:ascii="Times New Roman" w:hAnsi="Times New Roman" w:cs="Times New Roman"/>
+            <w:bCs/>
+          </w:rPr>
+          <w:t>src</w:t>
+        </w:r>
+        <w:proofErr w:type="spellEnd"/>
+        <w:r>
+          <w:rPr>
+            <w:rStyle w:val="Hyperlink"/>
+            <w:rFonts w:ascii="Times New Roman" w:hAnsi="Times New Roman" w:cs="Times New Roman"/>
+            <w:bCs/>
+          </w:rPr>
+          <w:t>/GUI.java at main · phucv2376/449SOS_Game (github.com)</w:t>
+        </w:r>
+      </w:hyperlink>
     </w:p>
     <w:sectPr>
       <w:pgSz w:w="12240" w:h="15840"/>
@@ -2974,7 +3099,6 @@
   <w:style w:type="character" w:default="1" w:styleId="DefaultParagraphFont">
     <w:name w:val="Default Paragraph Font"/>
     <w:uiPriority w:val="1"/>
-    <w:semiHidden/>
     <w:unhideWhenUsed/>
   </w:style>
   <w:style w:type="table" w:default="1" w:styleId="TableNormal">

</xml_diff>